<commit_message>
All the notebook notes each day
</commit_message>
<xml_diff>
--- a/posts/20190829_Coral Arrival.docx
+++ b/posts/20190829_Coral Arrival.docx
@@ -27,8 +27,13 @@
           <w:numId w:val="1"/>
         </w:numPr>
       </w:pPr>
-      <w:r>
-        <w:t>Pocillopora fragments were on top and despite the paper towel still being damp the corals looked and felt very dry which was slightly concerning</w:t>
+      <w:proofErr w:type="spellStart"/>
+      <w:r>
+        <w:t>Pocillopora</w:t>
+      </w:r>
+      <w:proofErr w:type="spellEnd"/>
+      <w:r>
+        <w:t xml:space="preserve"> fragments were on top and despite the paper towel still being damp the corals looked and felt very dry which was slightly concerning</w:t>
       </w:r>
     </w:p>
     <w:p>
@@ -52,7 +57,15 @@
         </w:numPr>
       </w:pPr>
       <w:r>
-        <w:t xml:space="preserve">At this point the tanks had been bleached, the sand that used tot be in them were all scooped out, and had been receiving flow through for the last two days. </w:t>
+        <w:t xml:space="preserve">At this point the tanks had been bleached, the sand that used tot be in them were all scooped </w:t>
+      </w:r>
+      <w:proofErr w:type="gramStart"/>
+      <w:r>
+        <w:t>out, and</w:t>
+      </w:r>
+      <w:proofErr w:type="gramEnd"/>
+      <w:r>
+        <w:t xml:space="preserve"> had been receiving flow through for the last two days. </w:t>
       </w:r>
     </w:p>
     <w:p>
@@ -64,7 +77,15 @@
         </w:numPr>
       </w:pPr>
       <w:r>
-        <w:t>All tanks were equipped with a small fully submersible 25C heater (only one setting and 25C is the highest it goes), a blower, two airstones, and a light rig that spanned across two tanks (so each rack was position to be just under that half of the light set up).</w:t>
+        <w:t xml:space="preserve">All tanks were equipped with a small fully submersible 25C heater (only one setting and 25C is the highest it goes), a blower, two </w:t>
+      </w:r>
+      <w:proofErr w:type="spellStart"/>
+      <w:r>
+        <w:t>airstones</w:t>
+      </w:r>
+      <w:proofErr w:type="spellEnd"/>
+      <w:r>
+        <w:t>, and a light rig that spanned across two tanks (so each rack was position to be just under that half of the light set up).</w:t>
       </w:r>
     </w:p>
     <w:p>
@@ -75,8 +96,21 @@
           <w:numId w:val="1"/>
         </w:numPr>
       </w:pPr>
-      <w:r>
-        <w:t>Montipora fragments were found towards the bottom and looked equally as dry but much more pigmented than the Pocillopora.</w:t>
+      <w:proofErr w:type="spellStart"/>
+      <w:r>
+        <w:t>Montipora</w:t>
+      </w:r>
+      <w:proofErr w:type="spellEnd"/>
+      <w:r>
+        <w:t xml:space="preserve"> fragments were found towards the bottom and looked equally as dry but much more pigmented than the </w:t>
+      </w:r>
+      <w:proofErr w:type="spellStart"/>
+      <w:r>
+        <w:t>Pocillopora</w:t>
+      </w:r>
+      <w:proofErr w:type="spellEnd"/>
+      <w:r>
+        <w:t>.</w:t>
       </w:r>
     </w:p>
     <w:p>
@@ -88,7 +122,15 @@
         </w:numPr>
       </w:pPr>
       <w:r>
-        <w:t>MCAP were glued and put into Tanks 13 and 14 (ten each – twenty total per species)</w:t>
+        <w:t xml:space="preserve">MCAP were glued and put into Tanks 13 and 14 (ten each – twenty </w:t>
+      </w:r>
+      <w:proofErr w:type="gramStart"/>
+      <w:r>
+        <w:t>total</w:t>
+      </w:r>
+      <w:proofErr w:type="gramEnd"/>
+      <w:r>
+        <w:t xml:space="preserve"> per species)</w:t>
       </w:r>
     </w:p>
     <w:p>
@@ -99,8 +141,13 @@
           <w:numId w:val="1"/>
         </w:numPr>
       </w:pPr>
-      <w:r>
-        <w:t>Pacuta were glued and put into Tanks 11 and 12 (ten each “”)</w:t>
+      <w:proofErr w:type="spellStart"/>
+      <w:r>
+        <w:t>Pacuta</w:t>
+      </w:r>
+      <w:proofErr w:type="spellEnd"/>
+      <w:r>
+        <w:t xml:space="preserve"> were glued and put into Tanks 11 and 12 (ten each “”)</w:t>
       </w:r>
     </w:p>
     <w:p>
@@ -125,8 +172,18 @@
           <w:bCs/>
           <w:u w:val="single"/>
         </w:rPr>
-        <w:t>*All fragments came from individual colonies so they are regarded as individual genotypes!*</w:t>
-      </w:r>
+        <w:t xml:space="preserve">*All fragments came from individual colonies so they are regarded as individual </w:t>
+      </w:r>
+      <w:proofErr w:type="gramStart"/>
+      <w:r>
+        <w:rPr>
+          <w:b/>
+          <w:bCs/>
+          <w:u w:val="single"/>
+        </w:rPr>
+        <w:t>genotypes!*</w:t>
+      </w:r>
+      <w:proofErr w:type="gramEnd"/>
     </w:p>
     <w:p>
       <w:pPr>
@@ -137,10 +194,32 @@
         </w:numPr>
       </w:pPr>
       <w:r>
-        <w:t xml:space="preserve">These were unpacked and equally distributed to each tank by species (MCAP never put in with Pacuta and vice versa – to avoid </w:t>
-      </w:r>
-      <w:r>
-        <w:t xml:space="preserve">death bomb that Pacuta is so infamously known for). </w:t>
+        <w:t>These were unpacked and equally distributed to each tank by species (MCAP never put in with P</w:t>
+      </w:r>
+      <w:r>
+        <w:t xml:space="preserve">. </w:t>
+      </w:r>
+      <w:proofErr w:type="spellStart"/>
+      <w:r>
+        <w:t>acuta</w:t>
+      </w:r>
+      <w:proofErr w:type="spellEnd"/>
+      <w:r>
+        <w:t xml:space="preserve"> and vice versa – to avoid </w:t>
+      </w:r>
+      <w:r>
+        <w:t>death bomb that P</w:t>
+      </w:r>
+      <w:r>
+        <w:t xml:space="preserve">. </w:t>
+      </w:r>
+      <w:proofErr w:type="spellStart"/>
+      <w:r>
+        <w:t>acuta</w:t>
+      </w:r>
+      <w:proofErr w:type="spellEnd"/>
+      <w:r>
+        <w:t xml:space="preserve"> is so infamously known for). </w:t>
       </w:r>
     </w:p>
     <w:p>
@@ -152,7 +231,15 @@
         </w:numPr>
       </w:pPr>
       <w:r>
-        <w:t>All falcon tubes came with information on species, plug number and age of the spat. However, only half way through did I realize that it would maybe be a good idea to get this information written down so only half of the ages were recorded.</w:t>
+        <w:t xml:space="preserve">All falcon tubes came with information on species, plug number and age of the spat. However, only </w:t>
+      </w:r>
+      <w:proofErr w:type="gramStart"/>
+      <w:r>
+        <w:t>half way</w:t>
+      </w:r>
+      <w:proofErr w:type="gramEnd"/>
+      <w:r>
+        <w:t xml:space="preserve"> through did I realize that it would maybe be a good idea to get this information written down so only half of the ages were recorded.</w:t>
       </w:r>
       <w:r>
         <w:t xml:space="preserve"> </w:t>
@@ -203,7 +290,15 @@
         </w:numPr>
       </w:pPr>
       <w:r>
-        <w:t>At first light was taken with the glass tops on (light was above the glass shinning into tank) but later had them taken again without the tops because they were a little more opaque than I wanted.</w:t>
+        <w:t xml:space="preserve">At first light was taken with the glass tops on (light was above the glass shinning into tank) but later had them taken again without the tops because they were a little </w:t>
+      </w:r>
+      <w:proofErr w:type="gramStart"/>
+      <w:r>
+        <w:t>more opaque</w:t>
+      </w:r>
+      <w:proofErr w:type="gramEnd"/>
+      <w:r>
+        <w:t xml:space="preserve"> than I wanted.</w:t>
       </w:r>
     </w:p>
     <w:p>

</xml_diff>